<commit_message>
add docs and loop to cnn
</commit_message>
<xml_diff>
--- a/projekt4/Forest.docx
+++ b/projekt4/Forest.docx
@@ -956,6 +956,197 @@
     </w:p>
     <w:p>
       <w:pPr>
+        <w:shd w:val="clear" w:color="auto" w:fill="FFFFFF"/>
+        <w:tabs>
+          <w:tab w:val="left" w:pos="916"/>
+          <w:tab w:val="left" w:pos="1832"/>
+          <w:tab w:val="left" w:pos="2748"/>
+          <w:tab w:val="left" w:pos="3664"/>
+          <w:tab w:val="left" w:pos="4580"/>
+          <w:tab w:val="left" w:pos="5496"/>
+          <w:tab w:val="left" w:pos="6412"/>
+          <w:tab w:val="left" w:pos="7328"/>
+          <w:tab w:val="left" w:pos="8244"/>
+          <w:tab w:val="left" w:pos="9160"/>
+          <w:tab w:val="left" w:pos="10076"/>
+          <w:tab w:val="left" w:pos="10992"/>
+          <w:tab w:val="left" w:pos="11908"/>
+          <w:tab w:val="left" w:pos="12824"/>
+          <w:tab w:val="left" w:pos="13740"/>
+          <w:tab w:val="left" w:pos="14656"/>
+        </w:tabs>
+        <w:wordWrap w:val="0"/>
+        <w:spacing w:after="0" w:line="285" w:lineRule="atLeast"/>
+        <w:rPr>
+          <w:rFonts w:eastAsia="Times New Roman" w:cstheme="minorHAnsi"/>
+          <w:color w:val="000000"/>
+          <w:bdr w:val="none" w:sz="0" w:space="0" w:color="auto" w:frame="1"/>
+          <w:lang w:eastAsia="pl-PL"/>
+        </w:rPr>
+      </w:pPr>
+    </w:p>
+    <w:p>
+      <w:pPr>
+        <w:shd w:val="clear" w:color="auto" w:fill="FFFFFF"/>
+        <w:tabs>
+          <w:tab w:val="left" w:pos="916"/>
+          <w:tab w:val="left" w:pos="1832"/>
+          <w:tab w:val="left" w:pos="2748"/>
+          <w:tab w:val="left" w:pos="3664"/>
+          <w:tab w:val="left" w:pos="4580"/>
+          <w:tab w:val="left" w:pos="5496"/>
+          <w:tab w:val="left" w:pos="6412"/>
+          <w:tab w:val="left" w:pos="7328"/>
+          <w:tab w:val="left" w:pos="8244"/>
+          <w:tab w:val="left" w:pos="9160"/>
+          <w:tab w:val="left" w:pos="10076"/>
+          <w:tab w:val="left" w:pos="10992"/>
+          <w:tab w:val="left" w:pos="11908"/>
+          <w:tab w:val="left" w:pos="12824"/>
+          <w:tab w:val="left" w:pos="13740"/>
+          <w:tab w:val="left" w:pos="14656"/>
+        </w:tabs>
+        <w:wordWrap w:val="0"/>
+        <w:spacing w:after="0" w:line="285" w:lineRule="atLeast"/>
+        <w:rPr>
+          <w:rFonts w:eastAsia="Times New Roman" w:cstheme="minorHAnsi"/>
+          <w:color w:val="000000"/>
+          <w:bdr w:val="none" w:sz="0" w:space="0" w:color="auto" w:frame="1"/>
+          <w:lang w:eastAsia="pl-PL"/>
+        </w:rPr>
+      </w:pPr>
+      <w:r>
+        <w:rPr>
+          <w:rFonts w:eastAsia="Times New Roman" w:cstheme="minorHAnsi"/>
+          <w:color w:val="000000"/>
+          <w:bdr w:val="none" w:sz="0" w:space="0" w:color="auto" w:frame="1"/>
+          <w:lang w:eastAsia="pl-PL"/>
+        </w:rPr>
+        <w:lastRenderedPageBreak/>
+        <w:t xml:space="preserve">Przeprowadzając analizę </w:t>
+      </w:r>
+      <w:r>
+        <w:rPr>
+          <w:rFonts w:eastAsia="Times New Roman" w:cstheme="minorHAnsi"/>
+          <w:color w:val="000000"/>
+          <w:bdr w:val="none" w:sz="0" w:space="0" w:color="auto" w:frame="1"/>
+          <w:lang w:eastAsia="pl-PL"/>
+        </w:rPr>
+        <w:t>dokładność względem ilości rund trenowania</w:t>
+      </w:r>
+      <w:r>
+        <w:rPr>
+          <w:rFonts w:eastAsia="Times New Roman" w:cstheme="minorHAnsi"/>
+          <w:color w:val="000000"/>
+          <w:bdr w:val="none" w:sz="0" w:space="0" w:color="auto" w:frame="1"/>
+          <w:lang w:eastAsia="pl-PL"/>
+        </w:rPr>
+        <w:t xml:space="preserve">, oddzielnie od powyższych </w:t>
+      </w:r>
+      <w:r>
+        <w:rPr>
+          <w:rFonts w:eastAsia="Times New Roman" w:cstheme="minorHAnsi"/>
+          <w:color w:val="000000"/>
+          <w:bdr w:val="none" w:sz="0" w:space="0" w:color="auto" w:frame="1"/>
+          <w:lang w:eastAsia="pl-PL"/>
+        </w:rPr>
+        <w:br/>
+        <w:t>wyników ciężko się dopatrzeć jakiejś zależności. Co można dostrzec to to, że najlepszy wynik został</w:t>
+      </w:r>
+      <w:r>
+        <w:rPr>
+          <w:rFonts w:eastAsia="Times New Roman" w:cstheme="minorHAnsi"/>
+          <w:color w:val="000000"/>
+          <w:bdr w:val="none" w:sz="0" w:space="0" w:color="auto" w:frame="1"/>
+          <w:lang w:eastAsia="pl-PL"/>
+        </w:rPr>
+        <w:br/>
+        <w:t>otrzymany przy 10 rundach. Powyżej 25 rund można zauważyć tendencję pogarszania się wyniku.</w:t>
+      </w:r>
+    </w:p>
+    <w:p>
+      <w:pPr>
+        <w:shd w:val="clear" w:color="auto" w:fill="FFFFFF"/>
+        <w:tabs>
+          <w:tab w:val="left" w:pos="916"/>
+          <w:tab w:val="left" w:pos="1832"/>
+          <w:tab w:val="left" w:pos="2748"/>
+          <w:tab w:val="left" w:pos="3664"/>
+          <w:tab w:val="left" w:pos="4580"/>
+          <w:tab w:val="left" w:pos="5496"/>
+          <w:tab w:val="left" w:pos="6412"/>
+          <w:tab w:val="left" w:pos="7328"/>
+          <w:tab w:val="left" w:pos="8244"/>
+          <w:tab w:val="left" w:pos="9160"/>
+          <w:tab w:val="left" w:pos="10076"/>
+          <w:tab w:val="left" w:pos="10992"/>
+          <w:tab w:val="left" w:pos="11908"/>
+          <w:tab w:val="left" w:pos="12824"/>
+          <w:tab w:val="left" w:pos="13740"/>
+          <w:tab w:val="left" w:pos="14656"/>
+        </w:tabs>
+        <w:wordWrap w:val="0"/>
+        <w:spacing w:after="0" w:line="285" w:lineRule="atLeast"/>
+        <w:rPr>
+          <w:rFonts w:eastAsia="Times New Roman" w:cstheme="minorHAnsi"/>
+          <w:color w:val="000000"/>
+          <w:bdr w:val="none" w:sz="0" w:space="0" w:color="auto" w:frame="1"/>
+          <w:lang w:eastAsia="pl-PL"/>
+        </w:rPr>
+      </w:pPr>
+    </w:p>
+    <w:p>
+      <w:pPr>
+        <w:shd w:val="clear" w:color="auto" w:fill="FFFFFF"/>
+        <w:tabs>
+          <w:tab w:val="left" w:pos="916"/>
+          <w:tab w:val="left" w:pos="1832"/>
+          <w:tab w:val="left" w:pos="2748"/>
+          <w:tab w:val="left" w:pos="3664"/>
+          <w:tab w:val="left" w:pos="4580"/>
+          <w:tab w:val="left" w:pos="5496"/>
+          <w:tab w:val="left" w:pos="6412"/>
+          <w:tab w:val="left" w:pos="7328"/>
+          <w:tab w:val="left" w:pos="8244"/>
+          <w:tab w:val="left" w:pos="9160"/>
+          <w:tab w:val="left" w:pos="10076"/>
+          <w:tab w:val="left" w:pos="10992"/>
+          <w:tab w:val="left" w:pos="11908"/>
+          <w:tab w:val="left" w:pos="12824"/>
+          <w:tab w:val="left" w:pos="13740"/>
+          <w:tab w:val="left" w:pos="14656"/>
+        </w:tabs>
+        <w:wordWrap w:val="0"/>
+        <w:spacing w:after="0" w:line="285" w:lineRule="atLeast"/>
+        <w:rPr>
+          <w:rFonts w:eastAsia="Times New Roman" w:cstheme="minorHAnsi"/>
+          <w:color w:val="000000"/>
+          <w:bdr w:val="none" w:sz="0" w:space="0" w:color="auto" w:frame="1"/>
+          <w:lang w:eastAsia="pl-PL"/>
+        </w:rPr>
+      </w:pPr>
+      <w:r>
+        <w:rPr>
+          <w:noProof/>
+          <w:lang w:eastAsia="pl-PL"/>
+        </w:rPr>
+        <w:drawing>
+          <wp:inline distT="0" distB="0" distL="0" distR="0" wp14:anchorId="34D60DA7" wp14:editId="4DFCBFB3">
+            <wp:extent cx="4587240" cy="2743200"/>
+            <wp:effectExtent l="0" t="0" r="22860" b="19050"/>
+            <wp:docPr id="14" name="Wykres 14"/>
+            <wp:cNvGraphicFramePr/>
+            <a:graphic xmlns:a="http://schemas.openxmlformats.org/drawingml/2006/main">
+              <a:graphicData uri="http://schemas.openxmlformats.org/drawingml/2006/chart">
+                <c:chart xmlns:c="http://schemas.openxmlformats.org/drawingml/2006/chart" xmlns:r="http://schemas.openxmlformats.org/officeDocument/2006/relationships" r:id="rId11"/>
+              </a:graphicData>
+            </a:graphic>
+          </wp:inline>
+        </w:drawing>
+      </w:r>
+    </w:p>
+    <w:p>
+      <w:pPr>
         <w:rPr>
           <w:sz w:val="24"/>
         </w:rPr>
@@ -1109,7 +1300,7 @@
                     </pic:cNvPicPr>
                   </pic:nvPicPr>
                   <pic:blipFill>
-                    <a:blip r:embed="rId11">
+                    <a:blip r:embed="rId12">
                       <a:extLst>
                         <a:ext uri="{28A0092B-C50C-407E-A947-70E740481C1C}">
                           <a14:useLocalDpi xmlns:a14="http://schemas.microsoft.com/office/drawing/2010/main" val="0"/>
@@ -1176,7 +1367,7 @@
                     </pic:cNvPicPr>
                   </pic:nvPicPr>
                   <pic:blipFill>
-                    <a:blip r:embed="rId12">
+                    <a:blip r:embed="rId13">
                       <a:extLst>
                         <a:ext uri="{28A0092B-C50C-407E-A947-70E740481C1C}">
                           <a14:useLocalDpi xmlns:a14="http://schemas.microsoft.com/office/drawing/2010/main" val="0"/>
@@ -1208,6 +1399,20 @@
         </w:drawing>
       </w:r>
     </w:p>
+    <w:p>
+      <w:pPr>
+        <w:rPr>
+          <w:sz w:val="24"/>
+        </w:rPr>
+      </w:pPr>
+    </w:p>
+    <w:p>
+      <w:pPr>
+        <w:rPr>
+          <w:sz w:val="24"/>
+        </w:rPr>
+      </w:pPr>
+    </w:p>
     <w:tbl>
       <w:tblPr>
         <w:tblStyle w:val="rednialista2akcent1"/>
@@ -1238,6 +1443,7 @@
               <w:ind w:left="113" w:right="113"/>
             </w:pPr>
             <w:r>
+              <w:lastRenderedPageBreak/>
               <w:t xml:space="preserve">Real </w:t>
             </w:r>
           </w:p>
@@ -1506,16 +1712,15 @@
           <w:noProof/>
           <w:lang w:eastAsia="pl-PL"/>
         </w:rPr>
-        <w:lastRenderedPageBreak/>
         <w:drawing>
-          <wp:inline distT="0" distB="0" distL="0" distR="0" wp14:anchorId="2C044D56" wp14:editId="709DA43E">
-            <wp:extent cx="4572000" cy="2743200"/>
-            <wp:effectExtent l="0" t="0" r="19050" b="19050"/>
-            <wp:docPr id="10" name="Wykres 10"/>
+          <wp:inline distT="0" distB="0" distL="0" distR="0" wp14:anchorId="4F2E68E5" wp14:editId="04DDE826">
+            <wp:extent cx="4572000" cy="2827020"/>
+            <wp:effectExtent l="0" t="0" r="19050" b="11430"/>
+            <wp:docPr id="16" name="Wykres 16"/>
             <wp:cNvGraphicFramePr/>
             <a:graphic xmlns:a="http://schemas.openxmlformats.org/drawingml/2006/main">
               <a:graphicData uri="http://schemas.openxmlformats.org/drawingml/2006/chart">
-                <c:chart xmlns:c="http://schemas.openxmlformats.org/drawingml/2006/chart" xmlns:r="http://schemas.openxmlformats.org/officeDocument/2006/relationships" r:id="rId13"/>
+                <c:chart xmlns:c="http://schemas.openxmlformats.org/drawingml/2006/chart" xmlns:r="http://schemas.openxmlformats.org/officeDocument/2006/relationships" r:id="rId14"/>
               </a:graphicData>
             </a:graphic>
           </wp:inline>
@@ -1547,28 +1752,25 @@
       <w:proofErr w:type="spellEnd"/>
     </w:p>
     <w:p>
-      <w:pPr>
-        <w:rPr>
-          <w:sz w:val="24"/>
-        </w:rPr>
-      </w:pPr>
-      <w:r>
-        <w:rPr>
-          <w:sz w:val="24"/>
-        </w:rPr>
+      <w:r>
         <w:t>Kolejny klasyfikator korzystający z drzew. Na początku drzewa mają równe wagi. Po dokonaniu pierwszy ocen zwiększa wagi tych obserwacji które są trudne do sklasyfikowania i obniża wagi tych, które są łatwe. Następne drzewo powstaje na tych ważonych danych. Obliczany jest błąd takiego drzewo. Proces ten jest powtarzany  określoną liczbę razy.</w:t>
       </w:r>
     </w:p>
-    <w:p>
-      <w:pPr>
-        <w:rPr>
-          <w:sz w:val="24"/>
-        </w:rPr>
-      </w:pPr>
-      <w:r>
-        <w:rPr>
-          <w:sz w:val="24"/>
-        </w:rPr>
+    <w:p/>
+    <w:p/>
+    <w:p/>
+    <w:p/>
+    <w:p>
+      <w:pPr>
+        <w:rPr>
+          <w:sz w:val="24"/>
+        </w:rPr>
+      </w:pPr>
+      <w:r>
+        <w:rPr>
+          <w:sz w:val="24"/>
+        </w:rPr>
+        <w:lastRenderedPageBreak/>
         <w:t>Przygotowanie danych oraz wyznaczenie modelu</w:t>
       </w:r>
     </w:p>
@@ -1602,7 +1804,7 @@
                     </pic:cNvPicPr>
                   </pic:nvPicPr>
                   <pic:blipFill>
-                    <a:blip r:embed="rId14">
+                    <a:blip r:embed="rId15">
                       <a:extLst>
                         <a:ext uri="{28A0092B-C50C-407E-A947-70E740481C1C}">
                           <a14:useLocalDpi xmlns:a14="http://schemas.microsoft.com/office/drawing/2010/main" val="0"/>
@@ -1662,12 +1864,7 @@
       </w:r>
       <w:proofErr w:type="spellEnd"/>
       <w:r>
-        <w:t xml:space="preserve"> zalecan</w:t>
-      </w:r>
-      <w:bookmarkStart w:id="0" w:name="_GoBack"/>
-      <w:bookmarkEnd w:id="0"/>
-      <w:r>
-        <w:t xml:space="preserve">y dla </w:t>
+        <w:t xml:space="preserve"> zalecany dla </w:t>
       </w:r>
       <w:proofErr w:type="spellStart"/>
       <w:r>
@@ -1729,7 +1926,7 @@
                     </pic:cNvPicPr>
                   </pic:nvPicPr>
                   <pic:blipFill>
-                    <a:blip r:embed="rId15">
+                    <a:blip r:embed="rId16">
                       <a:extLst>
                         <a:ext uri="{28A0092B-C50C-407E-A947-70E740481C1C}">
                           <a14:useLocalDpi xmlns:a14="http://schemas.microsoft.com/office/drawing/2010/main" val="0"/>
@@ -1761,9 +1958,6 @@
         </w:drawing>
       </w:r>
     </w:p>
-    <w:p/>
-    <w:p/>
-    <w:p/>
     <w:tbl>
       <w:tblPr>
         <w:tblStyle w:val="rednialista2akcent1"/>
@@ -1794,7 +1988,6 @@
               <w:ind w:left="113" w:right="113"/>
             </w:pPr>
             <w:r>
-              <w:lastRenderedPageBreak/>
               <w:t xml:space="preserve">Real </w:t>
             </w:r>
           </w:p>
@@ -2044,19 +2237,52 @@
       </w:r>
     </w:p>
     <w:p>
+      <w:r>
+        <w:t>Zwiększa</w:t>
+      </w:r>
+      <w:r>
+        <w:t xml:space="preserve">nie liczby drzew nie wpływało na polepszenie wyniku przy 600 jak i przy </w:t>
+      </w:r>
+      <w:r>
+        <w:t>1000</w:t>
+      </w:r>
+      <w:r>
+        <w:t xml:space="preserve"> był on praktycznie taki sam</w:t>
+      </w:r>
+      <w:r>
+        <w:t>.</w:t>
+      </w:r>
+    </w:p>
+    <w:p>
+      <w:r>
+        <w:rPr>
+          <w:noProof/>
+          <w:lang w:eastAsia="pl-PL"/>
+        </w:rPr>
+        <w:lastRenderedPageBreak/>
+        <w:drawing>
+          <wp:inline distT="0" distB="0" distL="0" distR="0" wp14:anchorId="377EAED9" wp14:editId="225FB233">
+            <wp:extent cx="5486400" cy="2750820"/>
+            <wp:effectExtent l="0" t="0" r="19050" b="11430"/>
+            <wp:docPr id="15" name="Wykres 15"/>
+            <wp:cNvGraphicFramePr/>
+            <a:graphic xmlns:a="http://schemas.openxmlformats.org/drawingml/2006/main">
+              <a:graphicData uri="http://schemas.openxmlformats.org/drawingml/2006/chart">
+                <c:chart xmlns:c="http://schemas.openxmlformats.org/drawingml/2006/chart" xmlns:r="http://schemas.openxmlformats.org/officeDocument/2006/relationships" r:id="rId17"/>
+              </a:graphicData>
+            </a:graphic>
+          </wp:inline>
+        </w:drawing>
+      </w:r>
+    </w:p>
+    <w:p>
       <w:pPr>
         <w:rPr>
           <w:rFonts w:hint="eastAsia"/>
         </w:rPr>
       </w:pPr>
       <w:r>
-        <w:t>Zwiększa</w:t>
-      </w:r>
-      <w:r>
-        <w:t>nie liczby drzew nie wpływało na polepszenie wyniku przy 600 jak i przy 200 był on praktycznie taki sam</w:t>
-      </w:r>
-      <w:r>
-        <w:t>.</w:t>
+        <w:t>Dokładność w tym przypadku stabilizuje się przy około 800 drzewach. Lecz już od 600 są to małe różnice. Przy około 1400 jakość na chwilę nawet się nieznacznie pogorszyła.</w:t>
       </w:r>
     </w:p>
     <w:p>
@@ -2176,7 +2402,7 @@
                     </pic:cNvPicPr>
                   </pic:nvPicPr>
                   <pic:blipFill>
-                    <a:blip r:embed="rId16">
+                    <a:blip r:embed="rId18">
                       <a:extLst>
                         <a:ext uri="{28A0092B-C50C-407E-A947-70E740481C1C}">
                           <a14:useLocalDpi xmlns:a14="http://schemas.microsoft.com/office/drawing/2010/main" val="0"/>
@@ -2477,24 +2703,12 @@
         <w:t>, ale wynik pomylonych zdrowych z chorymi bardzo zły.</w:t>
       </w:r>
     </w:p>
-    <w:p/>
-    <w:p>
-      <w:pPr>
+    <w:p>
+      <w:r>
         <w:rPr>
           <w:sz w:val="28"/>
         </w:rPr>
-      </w:pPr>
-    </w:p>
-    <w:p>
-      <w:pPr>
-        <w:rPr>
-          <w:sz w:val="28"/>
-        </w:rPr>
-      </w:pPr>
-      <w:r>
-        <w:rPr>
-          <w:sz w:val="28"/>
-        </w:rPr>
+        <w:lastRenderedPageBreak/>
         <w:t>Podsumowanie</w:t>
       </w:r>
     </w:p>
@@ -2532,7 +2746,7 @@
             <wp:cNvGraphicFramePr/>
             <a:graphic xmlns:a="http://schemas.openxmlformats.org/drawingml/2006/main">
               <a:graphicData uri="http://schemas.openxmlformats.org/drawingml/2006/chart">
-                <c:chart xmlns:c="http://schemas.openxmlformats.org/drawingml/2006/chart" xmlns:r="http://schemas.openxmlformats.org/officeDocument/2006/relationships" r:id="rId17"/>
+                <c:chart xmlns:c="http://schemas.openxmlformats.org/drawingml/2006/chart" xmlns:r="http://schemas.openxmlformats.org/officeDocument/2006/relationships" r:id="rId19"/>
               </a:graphicData>
             </a:graphic>
           </wp:inline>
@@ -2589,7 +2803,7 @@
                     </pic:cNvPicPr>
                   </pic:nvPicPr>
                   <pic:blipFill>
-                    <a:blip r:embed="rId18" cstate="print">
+                    <a:blip r:embed="rId20" cstate="print">
                       <a:extLst>
                         <a:ext uri="{28A0092B-C50C-407E-A947-70E740481C1C}">
                           <a14:useLocalDpi xmlns:a14="http://schemas.microsoft.com/office/drawing/2010/main" val="0"/>
@@ -2650,7 +2864,7 @@
                     </pic:cNvPicPr>
                   </pic:nvPicPr>
                   <pic:blipFill>
-                    <a:blip r:embed="rId19" cstate="print">
+                    <a:blip r:embed="rId21" cstate="print">
                       <a:extLst>
                         <a:ext uri="{28A0092B-C50C-407E-A947-70E740481C1C}">
                           <a14:useLocalDpi xmlns:a14="http://schemas.microsoft.com/office/drawing/2010/main" val="0"/>
@@ -2681,6 +2895,8 @@
           </wp:inline>
         </w:drawing>
       </w:r>
+      <w:bookmarkStart w:id="0" w:name="_GoBack"/>
+      <w:bookmarkEnd w:id="0"/>
     </w:p>
     <w:p>
       <w:pPr>
@@ -2694,21 +2910,41 @@
           <w:noProof/>
           <w:lang w:eastAsia="pl-PL"/>
         </w:rPr>
-        <w:t xml:space="preserve">Widzimy tu bardzo podbne płuco zo podobnymi wcięciami szarości na płucach ale jedne są zdrowe drugie chore. Lew zdjęcie to zapalenie płuc a prawe zdrowe, klasyfiaktory mając więcej danych chorych może te obszary potraktować jako choroba, a może być to po prostu pozostałości po kiedyś przebytej chorobie, poniewaź choroby płuc zostawiają ślady. </w:t>
-      </w:r>
-    </w:p>
-    <w:p>
+        <w:t>Widzimy tu bardzo podbne płuca z</w:t>
+      </w:r>
       <w:r>
         <w:rPr>
           <w:noProof/>
           <w:lang w:eastAsia="pl-PL"/>
         </w:rPr>
-        <w:lastRenderedPageBreak/>
+        <w:t xml:space="preserve"> podobnymi wcięciami szarości na płucach ale jedne są zdrowe drugie chore. Lew zdjęcie to zapalenie płuc a prawe zdrowe, klasy</w:t>
+      </w:r>
+      <w:r>
+        <w:rPr>
+          <w:noProof/>
+          <w:lang w:eastAsia="pl-PL"/>
+        </w:rPr>
+        <w:t>fiaktor</w:t>
+      </w:r>
+      <w:r>
+        <w:rPr>
+          <w:noProof/>
+          <w:lang w:eastAsia="pl-PL"/>
+        </w:rPr>
+        <w:t xml:space="preserve"> mając więcej danych chorych może te obszary potraktować jako choroba, a może być to po prostu pozostałości po kiedyś przebytej chorobie, poniewaź choroby płuc zostawiają ślady. </w:t>
+      </w:r>
+    </w:p>
+    <w:p>
+      <w:r>
+        <w:rPr>
+          <w:noProof/>
+          <w:lang w:eastAsia="pl-PL"/>
+        </w:rPr>
         <w:t xml:space="preserve">Lecz patrząc z innej strony chorych klasyfikuje bardzo dobrze więc przy dodatkowych badaniach można odrzucić tych zdorwych a chorzy będą leczeni. Lepiej tak niż błędnie sklasyfikować chorych. </w:t>
       </w:r>
     </w:p>
     <w:sectPr>
-      <w:footerReference w:type="default" r:id="rId20"/>
+      <w:footerReference w:type="default" r:id="rId22"/>
       <w:pgSz w:w="11906" w:h="16838"/>
       <w:pgMar w:top="1417" w:right="1417" w:bottom="1417" w:left="1417" w:header="708" w:footer="708" w:gutter="0"/>
       <w:cols w:space="708"/>
@@ -2773,7 +3009,7 @@
           <w:rPr>
             <w:noProof/>
           </w:rPr>
-          <w:t>4</w:t>
+          <w:t>7</w:t>
         </w:r>
         <w:r>
           <w:fldChar w:fldCharType="end"/>
@@ -3855,6 +4091,221 @@
               <a:defRPr/>
             </a:pPr>
             <a:r>
+              <a:rPr lang="en-US"/>
+              <a:t>Dokładność</a:t>
+            </a:r>
+            <a:r>
+              <a:rPr lang="pl-PL"/>
+              <a:t> względem rund</a:t>
+            </a:r>
+            <a:endParaRPr lang="en-US"/>
+          </a:p>
+        </c:rich>
+      </c:tx>
+      <c:overlay val="0"/>
+    </c:title>
+    <c:autoTitleDeleted val="0"/>
+    <c:plotArea>
+      <c:layout/>
+      <c:lineChart>
+        <c:grouping val="standard"/>
+        <c:varyColors val="0"/>
+        <c:ser>
+          <c:idx val="0"/>
+          <c:order val="0"/>
+          <c:tx>
+            <c:v>Dokładność</c:v>
+          </c:tx>
+          <c:marker>
+            <c:symbol val="none"/>
+          </c:marker>
+          <c:cat>
+            <c:numRef>
+              <c:f>Arkusz1!$A$26:$A$32</c:f>
+              <c:numCache>
+                <c:formatCode>General</c:formatCode>
+                <c:ptCount val="7"/>
+                <c:pt idx="0">
+                  <c:v>5</c:v>
+                </c:pt>
+                <c:pt idx="1">
+                  <c:v>10</c:v>
+                </c:pt>
+                <c:pt idx="2">
+                  <c:v>15</c:v>
+                </c:pt>
+                <c:pt idx="3">
+                  <c:v>20</c:v>
+                </c:pt>
+                <c:pt idx="4">
+                  <c:v>25</c:v>
+                </c:pt>
+                <c:pt idx="5">
+                  <c:v>30</c:v>
+                </c:pt>
+                <c:pt idx="6">
+                  <c:v>35</c:v>
+                </c:pt>
+              </c:numCache>
+            </c:numRef>
+          </c:cat>
+          <c:val>
+            <c:numRef>
+              <c:f>Arkusz1!$B$26:$B$32</c:f>
+              <c:numCache>
+                <c:formatCode>0.00%</c:formatCode>
+                <c:ptCount val="7"/>
+                <c:pt idx="0">
+                  <c:v>0.625</c:v>
+                </c:pt>
+                <c:pt idx="1">
+                  <c:v>0.81570509999999996</c:v>
+                </c:pt>
+                <c:pt idx="2">
+                  <c:v>0.74358970000000002</c:v>
+                </c:pt>
+                <c:pt idx="3">
+                  <c:v>0.78846150000000004</c:v>
+                </c:pt>
+                <c:pt idx="4">
+                  <c:v>0.79487180000000002</c:v>
+                </c:pt>
+                <c:pt idx="5">
+                  <c:v>0.70192310000000002</c:v>
+                </c:pt>
+                <c:pt idx="6">
+                  <c:v>0.7387821</c:v>
+                </c:pt>
+              </c:numCache>
+            </c:numRef>
+          </c:val>
+          <c:smooth val="0"/>
+        </c:ser>
+        <c:dLbls>
+          <c:showLegendKey val="0"/>
+          <c:showVal val="0"/>
+          <c:showCatName val="0"/>
+          <c:showSerName val="0"/>
+          <c:showPercent val="0"/>
+          <c:showBubbleSize val="0"/>
+        </c:dLbls>
+        <c:dropLines/>
+        <c:marker val="1"/>
+        <c:smooth val="0"/>
+        <c:axId val="157033600"/>
+        <c:axId val="157035520"/>
+      </c:lineChart>
+      <c:catAx>
+        <c:axId val="157033600"/>
+        <c:scaling>
+          <c:orientation val="minMax"/>
+        </c:scaling>
+        <c:delete val="0"/>
+        <c:axPos val="b"/>
+        <c:title>
+          <c:tx>
+            <c:rich>
+              <a:bodyPr/>
+              <a:lstStyle/>
+              <a:p>
+                <a:pPr>
+                  <a:defRPr/>
+                </a:pPr>
+                <a:r>
+                  <a:rPr lang="en-US"/>
+                  <a:t>Rundy</a:t>
+                </a:r>
+              </a:p>
+            </c:rich>
+          </c:tx>
+          <c:overlay val="0"/>
+        </c:title>
+        <c:numFmt formatCode="General" sourceLinked="1"/>
+        <c:majorTickMark val="none"/>
+        <c:minorTickMark val="none"/>
+        <c:tickLblPos val="nextTo"/>
+        <c:crossAx val="157035520"/>
+        <c:crosses val="autoZero"/>
+        <c:auto val="1"/>
+        <c:lblAlgn val="ctr"/>
+        <c:lblOffset val="100"/>
+        <c:noMultiLvlLbl val="0"/>
+      </c:catAx>
+      <c:valAx>
+        <c:axId val="157035520"/>
+        <c:scaling>
+          <c:orientation val="minMax"/>
+        </c:scaling>
+        <c:delete val="0"/>
+        <c:axPos val="l"/>
+        <c:majorGridlines/>
+        <c:title>
+          <c:tx>
+            <c:rich>
+              <a:bodyPr/>
+              <a:lstStyle/>
+              <a:p>
+                <a:pPr>
+                  <a:defRPr/>
+                </a:pPr>
+                <a:r>
+                  <a:rPr lang="pl-PL"/>
+                  <a:t>Dokładność</a:t>
+                </a:r>
+              </a:p>
+            </c:rich>
+          </c:tx>
+          <c:overlay val="0"/>
+        </c:title>
+        <c:numFmt formatCode="0.00%" sourceLinked="1"/>
+        <c:majorTickMark val="none"/>
+        <c:minorTickMark val="none"/>
+        <c:tickLblPos val="nextTo"/>
+        <c:crossAx val="157033600"/>
+        <c:crosses val="autoZero"/>
+        <c:crossBetween val="between"/>
+      </c:valAx>
+      <c:dTable>
+        <c:showHorzBorder val="1"/>
+        <c:showVertBorder val="1"/>
+        <c:showOutline val="1"/>
+        <c:showKeys val="1"/>
+      </c:dTable>
+    </c:plotArea>
+    <c:plotVisOnly val="1"/>
+    <c:dispBlanksAs val="gap"/>
+    <c:showDLblsOverMax val="0"/>
+  </c:chart>
+  <c:externalData r:id="rId1">
+    <c:autoUpdate val="0"/>
+  </c:externalData>
+</c:chartSpace>
+</file>
+
+<file path=word/charts/chart2.xml><?xml version="1.0" encoding="utf-8"?>
+<c:chartSpace xmlns:c="http://schemas.openxmlformats.org/drawingml/2006/chart" xmlns:a="http://schemas.openxmlformats.org/drawingml/2006/main" xmlns:r="http://schemas.openxmlformats.org/officeDocument/2006/relationships">
+  <c:date1904 val="0"/>
+  <c:lang val="pl-PL"/>
+  <c:roundedCorners val="0"/>
+  <mc:AlternateContent xmlns:mc="http://schemas.openxmlformats.org/markup-compatibility/2006">
+    <mc:Choice xmlns:c14="http://schemas.microsoft.com/office/drawing/2007/8/2/chart" Requires="c14">
+      <c14:style val="102"/>
+    </mc:Choice>
+    <mc:Fallback>
+      <c:style val="2"/>
+    </mc:Fallback>
+  </mc:AlternateContent>
+  <c:chart>
+    <c:title>
+      <c:tx>
+        <c:rich>
+          <a:bodyPr/>
+          <a:lstStyle/>
+          <a:p>
+            <a:pPr>
+              <a:defRPr/>
+            </a:pPr>
+            <a:r>
               <a:rPr lang="pl-PL"/>
               <a:t>Dokładność względem ntrees</a:t>
             </a:r>
@@ -3951,11 +4402,11 @@
         <c:dropLines/>
         <c:marker val="1"/>
         <c:smooth val="0"/>
-        <c:axId val="156339200"/>
-        <c:axId val="156353664"/>
+        <c:axId val="163259520"/>
+        <c:axId val="163261440"/>
       </c:lineChart>
       <c:catAx>
-        <c:axId val="156339200"/>
+        <c:axId val="163259520"/>
         <c:scaling>
           <c:orientation val="minMax"/>
         </c:scaling>
@@ -3971,7 +4422,7 @@
                   <a:defRPr/>
                 </a:pPr>
                 <a:r>
-                  <a:rPr lang="pl-PL"/>
+                  <a:rPr lang="en-US"/>
                   <a:t>ntrees</a:t>
                 </a:r>
               </a:p>
@@ -3983,7 +4434,7 @@
         <c:majorTickMark val="none"/>
         <c:minorTickMark val="none"/>
         <c:tickLblPos val="nextTo"/>
-        <c:crossAx val="156353664"/>
+        <c:crossAx val="163261440"/>
         <c:crosses val="autoZero"/>
         <c:auto val="1"/>
         <c:lblAlgn val="ctr"/>
@@ -3991,7 +4442,7 @@
         <c:noMultiLvlLbl val="0"/>
       </c:catAx>
       <c:valAx>
-        <c:axId val="156353664"/>
+        <c:axId val="163261440"/>
         <c:scaling>
           <c:orientation val="minMax"/>
         </c:scaling>
@@ -4017,18 +4468,20 @@
           <c:overlay val="0"/>
         </c:title>
         <c:numFmt formatCode="0.00%" sourceLinked="1"/>
-        <c:majorTickMark val="out"/>
+        <c:majorTickMark val="none"/>
         <c:minorTickMark val="none"/>
         <c:tickLblPos val="nextTo"/>
-        <c:crossAx val="156339200"/>
+        <c:crossAx val="163259520"/>
         <c:crosses val="autoZero"/>
         <c:crossBetween val="between"/>
       </c:valAx>
+      <c:dTable>
+        <c:showHorzBorder val="1"/>
+        <c:showVertBorder val="1"/>
+        <c:showOutline val="1"/>
+        <c:showKeys val="1"/>
+      </c:dTable>
     </c:plotArea>
-    <c:legend>
-      <c:legendPos val="r"/>
-      <c:overlay val="0"/>
-    </c:legend>
     <c:plotVisOnly val="1"/>
     <c:dispBlanksAs val="gap"/>
     <c:showDLblsOverMax val="0"/>
@@ -4039,7 +4492,235 @@
 </c:chartSpace>
 </file>
 
-<file path=word/charts/chart2.xml><?xml version="1.0" encoding="utf-8"?>
+<file path=word/charts/chart3.xml><?xml version="1.0" encoding="utf-8"?>
+<c:chartSpace xmlns:c="http://schemas.openxmlformats.org/drawingml/2006/chart" xmlns:a="http://schemas.openxmlformats.org/drawingml/2006/main" xmlns:r="http://schemas.openxmlformats.org/officeDocument/2006/relationships">
+  <c:date1904 val="0"/>
+  <c:lang val="pl-PL"/>
+  <c:roundedCorners val="0"/>
+  <mc:AlternateContent xmlns:mc="http://schemas.openxmlformats.org/markup-compatibility/2006">
+    <mc:Choice xmlns:c14="http://schemas.microsoft.com/office/drawing/2007/8/2/chart" Requires="c14">
+      <c14:style val="102"/>
+    </mc:Choice>
+    <mc:Fallback>
+      <c:style val="2"/>
+    </mc:Fallback>
+  </mc:AlternateContent>
+  <c:chart>
+    <c:title>
+      <c:tx>
+        <c:rich>
+          <a:bodyPr/>
+          <a:lstStyle/>
+          <a:p>
+            <a:pPr>
+              <a:defRPr/>
+            </a:pPr>
+            <a:r>
+              <a:rPr lang="en-US"/>
+              <a:t>Dokładność względem ntress</a:t>
+            </a:r>
+          </a:p>
+        </c:rich>
+      </c:tx>
+      <c:overlay val="0"/>
+    </c:title>
+    <c:autoTitleDeleted val="0"/>
+    <c:plotArea>
+      <c:layout/>
+      <c:lineChart>
+        <c:grouping val="standard"/>
+        <c:varyColors val="0"/>
+        <c:ser>
+          <c:idx val="0"/>
+          <c:order val="0"/>
+          <c:tx>
+            <c:v>Dokładność</c:v>
+          </c:tx>
+          <c:marker>
+            <c:symbol val="none"/>
+          </c:marker>
+          <c:cat>
+            <c:numRef>
+              <c:f>Arkusz1!$A$12:$A$21</c:f>
+              <c:numCache>
+                <c:formatCode>General</c:formatCode>
+                <c:ptCount val="10"/>
+                <c:pt idx="0">
+                  <c:v>100</c:v>
+                </c:pt>
+                <c:pt idx="1">
+                  <c:v>200</c:v>
+                </c:pt>
+                <c:pt idx="2">
+                  <c:v>400</c:v>
+                </c:pt>
+                <c:pt idx="3">
+                  <c:v>600</c:v>
+                </c:pt>
+                <c:pt idx="4">
+                  <c:v>800</c:v>
+                </c:pt>
+                <c:pt idx="5">
+                  <c:v>1000</c:v>
+                </c:pt>
+                <c:pt idx="6">
+                  <c:v>1200</c:v>
+                </c:pt>
+                <c:pt idx="7">
+                  <c:v>1400</c:v>
+                </c:pt>
+                <c:pt idx="8">
+                  <c:v>1600</c:v>
+                </c:pt>
+                <c:pt idx="9">
+                  <c:v>1800</c:v>
+                </c:pt>
+              </c:numCache>
+            </c:numRef>
+          </c:cat>
+          <c:val>
+            <c:numRef>
+              <c:f>Arkusz1!$B$12:$B$21</c:f>
+              <c:numCache>
+                <c:formatCode>0.00%</c:formatCode>
+                <c:ptCount val="10"/>
+                <c:pt idx="0">
+                  <c:v>0.63942310000000002</c:v>
+                </c:pt>
+                <c:pt idx="1">
+                  <c:v>0.66987180000000002</c:v>
+                </c:pt>
+                <c:pt idx="2">
+                  <c:v>0.70032050000000001</c:v>
+                </c:pt>
+                <c:pt idx="3">
+                  <c:v>0.71153849999999996</c:v>
+                </c:pt>
+                <c:pt idx="4">
+                  <c:v>0.7195513</c:v>
+                </c:pt>
+                <c:pt idx="5">
+                  <c:v>0.72275639999999997</c:v>
+                </c:pt>
+                <c:pt idx="6">
+                  <c:v>0.72435899999999998</c:v>
+                </c:pt>
+                <c:pt idx="7">
+                  <c:v>0.72435899999999998</c:v>
+                </c:pt>
+                <c:pt idx="8">
+                  <c:v>0.72275639999999997</c:v>
+                </c:pt>
+                <c:pt idx="9">
+                  <c:v>0.72435899999999998</c:v>
+                </c:pt>
+              </c:numCache>
+            </c:numRef>
+          </c:val>
+          <c:smooth val="0"/>
+        </c:ser>
+        <c:dLbls>
+          <c:showLegendKey val="0"/>
+          <c:showVal val="0"/>
+          <c:showCatName val="0"/>
+          <c:showSerName val="0"/>
+          <c:showPercent val="0"/>
+          <c:showBubbleSize val="0"/>
+        </c:dLbls>
+        <c:dropLines/>
+        <c:marker val="1"/>
+        <c:smooth val="0"/>
+        <c:axId val="219980928"/>
+        <c:axId val="219982848"/>
+      </c:lineChart>
+      <c:catAx>
+        <c:axId val="219980928"/>
+        <c:scaling>
+          <c:orientation val="minMax"/>
+        </c:scaling>
+        <c:delete val="0"/>
+        <c:axPos val="b"/>
+        <c:title>
+          <c:tx>
+            <c:rich>
+              <a:bodyPr/>
+              <a:lstStyle/>
+              <a:p>
+                <a:pPr>
+                  <a:defRPr/>
+                </a:pPr>
+                <a:r>
+                  <a:rPr lang="en-US"/>
+                  <a:t>ntrees</a:t>
+                </a:r>
+              </a:p>
+            </c:rich>
+          </c:tx>
+          <c:overlay val="0"/>
+        </c:title>
+        <c:numFmt formatCode="General" sourceLinked="1"/>
+        <c:majorTickMark val="none"/>
+        <c:minorTickMark val="none"/>
+        <c:tickLblPos val="nextTo"/>
+        <c:crossAx val="219982848"/>
+        <c:crosses val="autoZero"/>
+        <c:auto val="1"/>
+        <c:lblAlgn val="ctr"/>
+        <c:lblOffset val="100"/>
+        <c:noMultiLvlLbl val="0"/>
+      </c:catAx>
+      <c:valAx>
+        <c:axId val="219982848"/>
+        <c:scaling>
+          <c:orientation val="minMax"/>
+        </c:scaling>
+        <c:delete val="0"/>
+        <c:axPos val="l"/>
+        <c:majorGridlines/>
+        <c:title>
+          <c:tx>
+            <c:rich>
+              <a:bodyPr/>
+              <a:lstStyle/>
+              <a:p>
+                <a:pPr>
+                  <a:defRPr/>
+                </a:pPr>
+                <a:r>
+                  <a:rPr lang="pl-PL"/>
+                  <a:t>Dokładność</a:t>
+                </a:r>
+              </a:p>
+            </c:rich>
+          </c:tx>
+          <c:overlay val="0"/>
+        </c:title>
+        <c:numFmt formatCode="0.00%" sourceLinked="1"/>
+        <c:majorTickMark val="none"/>
+        <c:minorTickMark val="none"/>
+        <c:tickLblPos val="nextTo"/>
+        <c:crossAx val="219980928"/>
+        <c:crosses val="autoZero"/>
+        <c:crossBetween val="between"/>
+      </c:valAx>
+      <c:dTable>
+        <c:showHorzBorder val="1"/>
+        <c:showVertBorder val="1"/>
+        <c:showOutline val="1"/>
+        <c:showKeys val="1"/>
+      </c:dTable>
+    </c:plotArea>
+    <c:plotVisOnly val="1"/>
+    <c:dispBlanksAs val="gap"/>
+    <c:showDLblsOverMax val="0"/>
+  </c:chart>
+  <c:externalData r:id="rId1">
+    <c:autoUpdate val="0"/>
+  </c:externalData>
+</c:chartSpace>
+</file>
+
+<file path=word/charts/chart4.xml><?xml version="1.0" encoding="utf-8"?>
 <c:chartSpace xmlns:c="http://schemas.openxmlformats.org/drawingml/2006/chart" xmlns:a="http://schemas.openxmlformats.org/drawingml/2006/main" xmlns:r="http://schemas.openxmlformats.org/officeDocument/2006/relationships">
   <c:date1904 val="0"/>
   <c:lang val="pl-PL"/>
@@ -4141,11 +4822,11 @@
           <c:showBubbleSize val="0"/>
         </c:dLbls>
         <c:gapWidth val="150"/>
-        <c:axId val="156493312"/>
-        <c:axId val="156495232"/>
+        <c:axId val="224408320"/>
+        <c:axId val="224410240"/>
       </c:barChart>
       <c:catAx>
-        <c:axId val="156493312"/>
+        <c:axId val="224408320"/>
         <c:scaling>
           <c:orientation val="minMax"/>
         </c:scaling>
@@ -4172,7 +4853,7 @@
         <c:majorTickMark val="none"/>
         <c:minorTickMark val="none"/>
         <c:tickLblPos val="nextTo"/>
-        <c:crossAx val="156495232"/>
+        <c:crossAx val="224410240"/>
         <c:crosses val="autoZero"/>
         <c:auto val="1"/>
         <c:lblAlgn val="ctr"/>
@@ -4180,7 +4861,7 @@
         <c:noMultiLvlLbl val="0"/>
       </c:catAx>
       <c:valAx>
-        <c:axId val="156495232"/>
+        <c:axId val="224410240"/>
         <c:scaling>
           <c:orientation val="minMax"/>
         </c:scaling>
@@ -4209,7 +4890,7 @@
         <c:majorTickMark val="none"/>
         <c:minorTickMark val="none"/>
         <c:tickLblPos val="nextTo"/>
-        <c:crossAx val="156493312"/>
+        <c:crossAx val="224408320"/>
         <c:crosses val="autoZero"/>
         <c:crossBetween val="between"/>
       </c:valAx>

</xml_diff>